<commit_message>
Added more to YBCO paper and supplementary figures
</commit_message>
<xml_diff>
--- a/Paper/YBCO_Gd_NL_021919.docx
+++ b/Paper/YBCO_Gd_NL_021919.docx
@@ -1,6 +1,6 @@
 
 <file path=word/document.xml><?xml version="1.0" encoding="utf-8"?>
-<w:document xmlns:wpc="http://schemas.microsoft.com/office/word/2010/wordprocessingCanvas" xmlns:cx="http://schemas.microsoft.com/office/drawing/2014/chartex" xmlns:cx1="http://schemas.microsoft.com/office/drawing/2015/9/8/chartex" xmlns:mc="http://schemas.openxmlformats.org/markup-compatibility/2006" xmlns:o="urn:schemas-microsoft-com:office:office" xmlns:r="http://schemas.openxmlformats.org/officeDocument/2006/relationships" xmlns:m="http://schemas.openxmlformats.org/officeDocument/2006/math" xmlns:v="urn:schemas-microsoft-com:vml" xmlns:wp14="http://schemas.microsoft.com/office/word/2010/wordprocessingDrawing" xmlns:wp="http://schemas.openxmlformats.org/drawingml/2006/wordprocessingDrawing" xmlns:w10="urn:schemas-microsoft-com:office:word" xmlns:w="http://schemas.openxmlformats.org/wordprocessingml/2006/main" xmlns:w14="http://schemas.microsoft.com/office/word/2010/wordml" xmlns:w15="http://schemas.microsoft.com/office/word/2012/wordml" xmlns:w16se="http://schemas.microsoft.com/office/word/2015/wordml/symex" xmlns:wpg="http://schemas.microsoft.com/office/word/2010/wordprocessingGroup" xmlns:wpi="http://schemas.microsoft.com/office/word/2010/wordprocessingInk" xmlns:wne="http://schemas.microsoft.com/office/word/2006/wordml" xmlns:wps="http://schemas.microsoft.com/office/word/2010/wordprocessingShape" mc:Ignorable="w14 w15 w16se wp14">
+<w:document xmlns:wpc="http://schemas.microsoft.com/office/word/2010/wordprocessingCanvas" xmlns:cx="http://schemas.microsoft.com/office/drawing/2014/chartex" xmlns:cx1="http://schemas.microsoft.com/office/drawing/2015/9/8/chartex" xmlns:cx2="http://schemas.microsoft.com/office/drawing/2015/10/21/chartex" xmlns:cx3="http://schemas.microsoft.com/office/drawing/2016/5/9/chartex" xmlns:cx4="http://schemas.microsoft.com/office/drawing/2016/5/10/chartex" xmlns:cx5="http://schemas.microsoft.com/office/drawing/2016/5/11/chartex" xmlns:cx6="http://schemas.microsoft.com/office/drawing/2016/5/12/chartex" xmlns:cx7="http://schemas.microsoft.com/office/drawing/2016/5/13/chartex" xmlns:cx8="http://schemas.microsoft.com/office/drawing/2016/5/14/chartex" xmlns:mc="http://schemas.openxmlformats.org/markup-compatibility/2006" xmlns:aink="http://schemas.microsoft.com/office/drawing/2016/ink" xmlns:am3d="http://schemas.microsoft.com/office/drawing/2017/model3d" xmlns:o="urn:schemas-microsoft-com:office:office" xmlns:r="http://schemas.openxmlformats.org/officeDocument/2006/relationships" xmlns:m="http://schemas.openxmlformats.org/officeDocument/2006/math" xmlns:v="urn:schemas-microsoft-com:vml" xmlns:wp14="http://schemas.microsoft.com/office/word/2010/wordprocessingDrawing" xmlns:wp="http://schemas.openxmlformats.org/drawingml/2006/wordprocessingDrawing" xmlns:w10="urn:schemas-microsoft-com:office:word" xmlns:w="http://schemas.openxmlformats.org/wordprocessingml/2006/main" xmlns:w14="http://schemas.microsoft.com/office/word/2010/wordml" xmlns:w15="http://schemas.microsoft.com/office/word/2012/wordml" xmlns:w16cid="http://schemas.microsoft.com/office/word/2016/wordml/cid" xmlns:w16se="http://schemas.microsoft.com/office/word/2015/wordml/symex" xmlns:wpg="http://schemas.microsoft.com/office/word/2010/wordprocessingGroup" xmlns:wpi="http://schemas.microsoft.com/office/word/2010/wordprocessingInk" xmlns:wne="http://schemas.microsoft.com/office/word/2006/wordml" xmlns:wps="http://schemas.microsoft.com/office/word/2010/wordprocessingShape" mc:Ignorable="w14 w15 w16se w16cid wp14">
   <w:body>
     <w:p>
       <w:pPr>
@@ -191,7 +191,23 @@
           <w:sz w:val="21"/>
           <w:szCs w:val="21"/>
         </w:rPr>
-        <w:t xml:space="preserve">type in the following command (Alt+Ctrl+Shift+S) </w:t>
+        <w:t>type in the following command (</w:t>
+      </w:r>
+      <w:proofErr w:type="spellStart"/>
+      <w:r>
+        <w:rPr>
+          <w:sz w:val="21"/>
+          <w:szCs w:val="21"/>
+        </w:rPr>
+        <w:t>Alt+Ctrl+Shift+S</w:t>
+      </w:r>
+      <w:proofErr w:type="spellEnd"/>
+      <w:r>
+        <w:rPr>
+          <w:sz w:val="21"/>
+          <w:szCs w:val="21"/>
+        </w:rPr>
+        <w:t xml:space="preserve">) </w:t>
       </w:r>
       <w:r>
         <w:rPr>
@@ -757,7 +773,39 @@
         <w:t>4</w:t>
       </w:r>
       <w:r>
-        <w:t>Dept. de Física de Materiales &amp; Instituto Pluridisciplinar, Universidad Complutense de Madrid, Madrid 28040, Spain.</w:t>
+        <w:t xml:space="preserve">Dept. de </w:t>
+      </w:r>
+      <w:proofErr w:type="spellStart"/>
+      <w:r>
+        <w:t>Física</w:t>
+      </w:r>
+      <w:proofErr w:type="spellEnd"/>
+      <w:r>
+        <w:t xml:space="preserve"> de </w:t>
+      </w:r>
+      <w:proofErr w:type="spellStart"/>
+      <w:r>
+        <w:t>Materiales</w:t>
+      </w:r>
+      <w:proofErr w:type="spellEnd"/>
+      <w:r>
+        <w:t xml:space="preserve"> &amp; Instituto </w:t>
+      </w:r>
+      <w:proofErr w:type="spellStart"/>
+      <w:r>
+        <w:t>Pluridisciplinar</w:t>
+      </w:r>
+      <w:proofErr w:type="spellEnd"/>
+      <w:r>
+        <w:t xml:space="preserve">, Universidad </w:t>
+      </w:r>
+      <w:proofErr w:type="spellStart"/>
+      <w:r>
+        <w:t>Complutense</w:t>
+      </w:r>
+      <w:proofErr w:type="spellEnd"/>
+      <w:r>
+        <w:t xml:space="preserve"> de Madrid, Madrid 28040, Spain.</w:t>
       </w:r>
     </w:p>
     <w:p>
@@ -1533,7 +1581,23 @@
           <w:rFonts w:ascii="Times New Roman" w:hAnsi="Times New Roman"/>
           <w:szCs w:val="24"/>
         </w:rPr>
-        <w:t xml:space="preserve"> can precisely control the remaining oxygen content of the underlayer. The extraction of oxygen from the YBCO suppresses the </w:t>
+        <w:t xml:space="preserve"> can precisely control the remaining oxygen content of the underlayer. The extraction of oxyg</w:t>
+      </w:r>
+      <w:proofErr w:type="spellStart"/>
+      <w:r>
+        <w:rPr>
+          <w:rFonts w:ascii="Times New Roman" w:hAnsi="Times New Roman"/>
+          <w:szCs w:val="24"/>
+        </w:rPr>
+        <w:t>en</w:t>
+      </w:r>
+      <w:proofErr w:type="spellEnd"/>
+      <w:r>
+        <w:rPr>
+          <w:rFonts w:ascii="Times New Roman" w:hAnsi="Times New Roman"/>
+          <w:szCs w:val="24"/>
+        </w:rPr>
+        <w:t xml:space="preserve"> from the YBCO suppresses the </w:t>
       </w:r>
       <m:oMath>
         <m:sSub>
@@ -1570,7 +1634,23 @@
           <w:rFonts w:ascii="Times New Roman" w:hAnsi="Times New Roman"/>
           <w:szCs w:val="24"/>
         </w:rPr>
-        <w:t xml:space="preserve"> and broadens the superconducting transition. Differences between the superconducting transitions observed in resistivity and magnetometry suggest the formation of a percolative network of oxygen deficient regions interspersed within the nominally stoichiometric YBCO. Both the electron doping and structural changes induced by Gd-driven oxygen migration contribute to the suppression of superconductivity. These results demonstrate an effective solid-state ionic means to tailor superconductivity in cuprates and other systems, including the potential to use an electric field to gate superconductivity. </w:t>
+        <w:t xml:space="preserve"> and broadens the superconducting transition. Differences between the superconducting transitions observed in resistivity and magnetometry suggest the formation of a percolative network of oxygen deficient regions inters</w:t>
+      </w:r>
+      <w:proofErr w:type="spellStart"/>
+      <w:r>
+        <w:rPr>
+          <w:rFonts w:ascii="Times New Roman" w:hAnsi="Times New Roman"/>
+          <w:szCs w:val="24"/>
+        </w:rPr>
+        <w:t>persed</w:t>
+      </w:r>
+      <w:proofErr w:type="spellEnd"/>
+      <w:r>
+        <w:rPr>
+          <w:rFonts w:ascii="Times New Roman" w:hAnsi="Times New Roman"/>
+          <w:szCs w:val="24"/>
+        </w:rPr>
+        <w:t xml:space="preserve"> within the nominally stoichiometric YBCO. Both the electron doping and structural changes induced by Gd-driven oxygen migration contribute to the suppression of superconductivity. These results demonstrate an effective solid-state ionic means to tailor superconductivity in cuprates and other systems, including the potential to use an electric field to gate superconductivity. </w:t>
       </w:r>
     </w:p>
     <w:p>
@@ -2545,7 +2625,23 @@
           <w:rFonts w:ascii="Times New Roman" w:eastAsia="Calibri" w:hAnsi="Times New Roman"/>
           <w:szCs w:val="24"/>
         </w:rPr>
-        <w:t xml:space="preserve"> nm sample, a significant shift and broadening of the (</w:t>
+        <w:t xml:space="preserve"> nm sa</w:t>
+      </w:r>
+      <w:proofErr w:type="spellStart"/>
+      <w:r>
+        <w:rPr>
+          <w:rFonts w:ascii="Times New Roman" w:eastAsia="Calibri" w:hAnsi="Times New Roman"/>
+          <w:szCs w:val="24"/>
+        </w:rPr>
+        <w:t>mple</w:t>
+      </w:r>
+      <w:proofErr w:type="spellEnd"/>
+      <w:r>
+        <w:rPr>
+          <w:rFonts w:ascii="Times New Roman" w:eastAsia="Calibri" w:hAnsi="Times New Roman"/>
+          <w:szCs w:val="24"/>
+        </w:rPr>
+        <w:t>, a significant shift and broadening of the (</w:t>
       </w:r>
       <m:oMath>
         <m:r>
@@ -2585,7 +2681,23 @@
           <w:szCs w:val="24"/>
         </w:rPr>
         <w:lastRenderedPageBreak/>
-        <w:t xml:space="preserve">indicates a greater variation in the out-of-plane lattice parameter, indicating significant changes in the film crystallinity. </w:t>
+        <w:t>indicates a greater variation in the out-of-plane lattice param</w:t>
+      </w:r>
+      <w:proofErr w:type="spellStart"/>
+      <w:r>
+        <w:rPr>
+          <w:rFonts w:ascii="Times New Roman" w:eastAsia="Calibri" w:hAnsi="Times New Roman"/>
+          <w:szCs w:val="24"/>
+        </w:rPr>
+        <w:t>eter</w:t>
+      </w:r>
+      <w:proofErr w:type="spellEnd"/>
+      <w:r>
+        <w:rPr>
+          <w:rFonts w:ascii="Times New Roman" w:eastAsia="Calibri" w:hAnsi="Times New Roman"/>
+          <w:szCs w:val="24"/>
+        </w:rPr>
+        <w:t xml:space="preserve">, indicating significant changes in the film crystallinity. </w:t>
       </w:r>
     </w:p>
     <w:p>
@@ -2647,7 +2759,21 @@
         <w:rPr>
           <w:rFonts w:ascii="Times New Roman" w:eastAsia="Calibri" w:hAnsi="Times New Roman"/>
         </w:rPr>
-        <w:t xml:space="preserve"> STO substrate reflection (Figs. 1B-E, G-J). Coordinates of the RSMs identify the </w:t>
+        <w:t xml:space="preserve"> STO substrate reflection (Figs. 1B-E, G-J). Coo</w:t>
+      </w:r>
+      <w:proofErr w:type="spellStart"/>
+      <w:r>
+        <w:rPr>
+          <w:rFonts w:ascii="Times New Roman" w:eastAsia="Calibri" w:hAnsi="Times New Roman"/>
+        </w:rPr>
+        <w:t>rdinates</w:t>
+      </w:r>
+      <w:proofErr w:type="spellEnd"/>
+      <w:r>
+        <w:rPr>
+          <w:rFonts w:ascii="Times New Roman" w:eastAsia="Calibri" w:hAnsi="Times New Roman"/>
+        </w:rPr>
+        <w:t xml:space="preserve"> of the RSMs identify the </w:t>
       </w:r>
       <m:oMath>
         <m:r>
@@ -3237,7 +3363,21 @@
         <w:rPr>
           <w:rFonts w:ascii="Times New Roman" w:eastAsia="Calibri" w:hAnsi="Times New Roman"/>
         </w:rPr>
-        <w:t xml:space="preserve"> is increased, the YBCO film peak broadens along the </w:t>
+        <w:t xml:space="preserve"> is i</w:t>
+      </w:r>
+      <w:proofErr w:type="spellStart"/>
+      <w:r>
+        <w:rPr>
+          <w:rFonts w:ascii="Times New Roman" w:eastAsia="Calibri" w:hAnsi="Times New Roman"/>
+        </w:rPr>
+        <w:t>ncreased</w:t>
+      </w:r>
+      <w:proofErr w:type="spellEnd"/>
+      <w:r>
+        <w:rPr>
+          <w:rFonts w:ascii="Times New Roman" w:eastAsia="Calibri" w:hAnsi="Times New Roman"/>
+        </w:rPr>
+        <w:t xml:space="preserve">, the YBCO film peak broadens along the </w:t>
       </w:r>
       <m:oMath>
         <m:r>
@@ -3401,7 +3541,23 @@
           <w:rFonts w:ascii="Times New Roman" w:hAnsi="Times New Roman"/>
           <w:szCs w:val="24"/>
         </w:rPr>
-        <w:t xml:space="preserve"> in a 1 mT magnetic field. Temperature dependence of the magnetization</w:t>
+        <w:t xml:space="preserve"> in a 1 </w:t>
+      </w:r>
+      <w:proofErr w:type="spellStart"/>
+      <w:r>
+        <w:rPr>
+          <w:rFonts w:ascii="Times New Roman" w:hAnsi="Times New Roman"/>
+          <w:szCs w:val="24"/>
+        </w:rPr>
+        <w:t>mT</w:t>
+      </w:r>
+      <w:proofErr w:type="spellEnd"/>
+      <w:r>
+        <w:rPr>
+          <w:rFonts w:ascii="Times New Roman" w:hAnsi="Times New Roman"/>
+          <w:szCs w:val="24"/>
+        </w:rPr>
+        <w:t xml:space="preserve"> magnetic field. Temperature dependence of the magnetization</w:t>
       </w:r>
       <w:r>
         <w:rPr>
@@ -3798,7 +3954,21 @@
         <w:rPr>
           <w:rFonts w:ascii="Times New Roman" w:eastAsia="Calibri" w:hAnsi="Times New Roman"/>
         </w:rPr>
-        <w:t xml:space="preserve"> nm. In contrast, resistivity measurements initially show only a small </w:t>
+        <w:t xml:space="preserve"> nm. In contrast, resistivity measure</w:t>
+      </w:r>
+      <w:proofErr w:type="spellStart"/>
+      <w:r>
+        <w:rPr>
+          <w:rFonts w:ascii="Times New Roman" w:eastAsia="Calibri" w:hAnsi="Times New Roman"/>
+        </w:rPr>
+        <w:t>ments</w:t>
+      </w:r>
+      <w:proofErr w:type="spellEnd"/>
+      <w:r>
+        <w:rPr>
+          <w:rFonts w:ascii="Times New Roman" w:eastAsia="Calibri" w:hAnsi="Times New Roman"/>
+        </w:rPr>
+        <w:t xml:space="preserve"> initially show only a small </w:t>
       </w:r>
       <m:oMath>
         <m:sSub>
@@ -4263,8 +4433,17 @@
           <w:rFonts w:ascii="Times New Roman" w:hAnsi="Times New Roman"/>
           <w:szCs w:val="24"/>
         </w:rPr>
-        <w:t>; thus</w:t>
-      </w:r>
+        <w:t xml:space="preserve">; </w:t>
+      </w:r>
+      <w:proofErr w:type="gramStart"/>
+      <w:r>
+        <w:rPr>
+          <w:rFonts w:ascii="Times New Roman" w:hAnsi="Times New Roman"/>
+          <w:szCs w:val="24"/>
+        </w:rPr>
+        <w:t>thus</w:t>
+      </w:r>
+      <w:proofErr w:type="gramEnd"/>
       <w:r>
         <w:rPr>
           <w:rFonts w:ascii="Times New Roman" w:eastAsia="Calibri" w:hAnsi="Times New Roman"/>
@@ -4807,7 +4986,23 @@
           <w:rFonts w:ascii="Times New Roman" w:hAnsi="Times New Roman"/>
           <w:szCs w:val="24"/>
         </w:rPr>
-        <w:t>, as shown in Fig. 3C. Effectively these defects “carve out” the epitaxial YBCO film into smaller crystallites, consistent with the aforementioned XRD peak broadening. Examples of similar stacking faults have been previously reported in pulsed laser deposited films of YBCO</w:t>
+        <w:t>, as shown in Fig. 3C. Effectively these defects “carve out” the epitaxial YBCO film into smaller crystallites, cons</w:t>
+      </w:r>
+      <w:proofErr w:type="spellStart"/>
+      <w:r>
+        <w:rPr>
+          <w:rFonts w:ascii="Times New Roman" w:hAnsi="Times New Roman"/>
+          <w:szCs w:val="24"/>
+        </w:rPr>
+        <w:t>istent</w:t>
+      </w:r>
+      <w:proofErr w:type="spellEnd"/>
+      <w:r>
+        <w:rPr>
+          <w:rFonts w:ascii="Times New Roman" w:hAnsi="Times New Roman"/>
+          <w:szCs w:val="24"/>
+        </w:rPr>
+        <w:t xml:space="preserve"> with the aforementioned XRD peak broadening. Examples of similar stacking faults have been previously reported in pulsed laser deposited films of YBCO</w:t>
       </w:r>
       <w:r>
         <w:rPr>
@@ -5407,7 +5602,23 @@
           <w:rFonts w:ascii="Times New Roman" w:hAnsi="Times New Roman"/>
           <w:szCs w:val="24"/>
         </w:rPr>
-        <w:t xml:space="preserve"> (Fig. 5). Similar spectral shifts reported in other oxygen-deficient perovskite systems</w:t>
+        <w:t xml:space="preserve"> (Fig. 5). Similar spectral shifts reported in other oxygen-deficient pero</w:t>
+      </w:r>
+      <w:proofErr w:type="spellStart"/>
+      <w:r>
+        <w:rPr>
+          <w:rFonts w:ascii="Times New Roman" w:hAnsi="Times New Roman"/>
+          <w:szCs w:val="24"/>
+        </w:rPr>
+        <w:t>vskite</w:t>
+      </w:r>
+      <w:proofErr w:type="spellEnd"/>
+      <w:r>
+        <w:rPr>
+          <w:rFonts w:ascii="Times New Roman" w:hAnsi="Times New Roman"/>
+          <w:szCs w:val="24"/>
+        </w:rPr>
+        <w:t xml:space="preserve"> systems</w:t>
       </w:r>
       <w:r>
         <w:rPr>
@@ -5908,7 +6119,23 @@
           <w:rFonts w:ascii="Times New Roman" w:hAnsi="Times New Roman"/>
           <w:szCs w:val="24"/>
         </w:rPr>
-        <w:t xml:space="preserve"> coexist within the same film. The second mechanism involves the disruption to the film microstructure. The crystal structure of optimally doped YBCO contains both CuO</w:t>
+        <w:t xml:space="preserve"> coexist within the same film. The second mechanism involves the disruption to the film microstructure. The crystal structure of optimal</w:t>
+      </w:r>
+      <w:proofErr w:type="spellStart"/>
+      <w:r>
+        <w:rPr>
+          <w:rFonts w:ascii="Times New Roman" w:hAnsi="Times New Roman"/>
+          <w:szCs w:val="24"/>
+        </w:rPr>
+        <w:t>ly</w:t>
+      </w:r>
+      <w:proofErr w:type="spellEnd"/>
+      <w:r>
+        <w:rPr>
+          <w:rFonts w:ascii="Times New Roman" w:hAnsi="Times New Roman"/>
+          <w:szCs w:val="24"/>
+        </w:rPr>
+        <w:t xml:space="preserve"> doped YBCO contains both CuO</w:t>
       </w:r>
       <w:r>
         <w:rPr>
@@ -6021,7 +6248,23 @@
           <w:rFonts w:ascii="Times New Roman" w:hAnsi="Times New Roman"/>
           <w:szCs w:val="24"/>
         </w:rPr>
-        <w:t xml:space="preserve">). Studies of ion-irradiation-induced disorder have shown that with increasing defect density, the electron mean free path is reduced, suppressing </w:t>
+        <w:t>). Studies of ion-irradiation-induced disorder h</w:t>
+      </w:r>
+      <w:proofErr w:type="spellStart"/>
+      <w:r>
+        <w:rPr>
+          <w:rFonts w:ascii="Times New Roman" w:hAnsi="Times New Roman"/>
+          <w:szCs w:val="24"/>
+        </w:rPr>
+        <w:t>ave</w:t>
+      </w:r>
+      <w:proofErr w:type="spellEnd"/>
+      <w:r>
+        <w:rPr>
+          <w:rFonts w:ascii="Times New Roman" w:hAnsi="Times New Roman"/>
+          <w:szCs w:val="24"/>
+        </w:rPr>
+        <w:t xml:space="preserve"> shown that with increasing defect density, the electron mean free path is reduced, suppressing </w:t>
       </w:r>
       <m:oMath>
         <m:sSub>
@@ -6134,7 +6377,23 @@
           <w:rFonts w:ascii="Times New Roman" w:hAnsi="Times New Roman"/>
           <w:szCs w:val="24"/>
         </w:rPr>
-        <w:t xml:space="preserve"> by suppressing the electron mean free path, as the density of CuO stacking faults as well as disorder arising from oxygen migration is expected to correlate with </w:t>
+        <w:t xml:space="preserve"> by suppressing the electron mean free path, as the density of CuO stack</w:t>
+      </w:r>
+      <w:proofErr w:type="spellStart"/>
+      <w:r>
+        <w:rPr>
+          <w:rFonts w:ascii="Times New Roman" w:hAnsi="Times New Roman"/>
+          <w:szCs w:val="24"/>
+        </w:rPr>
+        <w:t>ing</w:t>
+      </w:r>
+      <w:proofErr w:type="spellEnd"/>
+      <w:r>
+        <w:rPr>
+          <w:rFonts w:ascii="Times New Roman" w:hAnsi="Times New Roman"/>
+          <w:szCs w:val="24"/>
+        </w:rPr>
+        <w:t xml:space="preserve"> faults as well as disorder arising from oxygen migration is expected to correlate with </w:t>
       </w:r>
       <m:oMath>
         <m:sSub>
@@ -6174,6 +6433,80 @@
         </w:rPr>
         <w:t>.</w:t>
       </w:r>
+      <w:r>
+        <w:rPr>
+          <w:rFonts w:ascii="Times New Roman" w:hAnsi="Times New Roman"/>
+          <w:szCs w:val="24"/>
+        </w:rPr>
+        <w:t xml:space="preserve"> Although Gd is expected to be ferromagnetic below room temperature, the suppression of superconductivity due </w:t>
+      </w:r>
+      <w:r>
+        <w:rPr>
+          <w:rFonts w:ascii="Times New Roman" w:hAnsi="Times New Roman"/>
+          <w:szCs w:val="24"/>
+        </w:rPr>
+        <w:lastRenderedPageBreak/>
+        <w:t xml:space="preserve">to proximity effects is ruled out by the absence of any splitting of the neutron reflectivities (Fig. S1). Additionally, no magnetic signal is observed in magnetometry of the </w:t>
+      </w:r>
+      <m:oMath>
+        <m:sSub>
+          <m:sSubPr>
+            <m:ctrlPr>
+              <w:rPr>
+                <w:rFonts w:ascii="Cambria Math" w:hAnsi="Cambria Math"/>
+                <w:i/>
+                <w:szCs w:val="24"/>
+              </w:rPr>
+            </m:ctrlPr>
+          </m:sSubPr>
+          <m:e>
+            <m:r>
+              <w:rPr>
+                <w:rFonts w:ascii="Cambria Math" w:hAnsi="Cambria Math"/>
+                <w:szCs w:val="24"/>
+              </w:rPr>
+              <m:t>t</m:t>
+            </m:r>
+          </m:e>
+          <m:sub>
+            <m:r>
+              <w:rPr>
+                <w:rFonts w:ascii="Cambria Math" w:hAnsi="Cambria Math"/>
+                <w:szCs w:val="24"/>
+              </w:rPr>
+              <m:t>Gd</m:t>
+            </m:r>
+          </m:sub>
+        </m:sSub>
+        <m:r>
+          <w:rPr>
+            <w:rFonts w:ascii="Cambria Math" w:hAnsi="Cambria Math"/>
+            <w:szCs w:val="24"/>
+          </w:rPr>
+          <m:t>=20</m:t>
+        </m:r>
+      </m:oMath>
+      <w:r>
+        <w:rPr>
+          <w:rFonts w:ascii="Times New Roman" w:hAnsi="Times New Roman"/>
+          <w:szCs w:val="24"/>
+        </w:rPr>
+        <w:t xml:space="preserve"> nm sample</w:t>
+      </w:r>
+      <w:r>
+        <w:rPr>
+          <w:rFonts w:ascii="Times New Roman" w:hAnsi="Times New Roman"/>
+          <w:szCs w:val="24"/>
+        </w:rPr>
+        <w:t xml:space="preserve"> (Fig. S2)</w:t>
+      </w:r>
+      <w:r>
+        <w:rPr>
+          <w:rFonts w:ascii="Times New Roman" w:hAnsi="Times New Roman"/>
+          <w:szCs w:val="24"/>
+        </w:rPr>
+        <w:t>, where Gd-ferromagnetism may be expected to be largest, even down to 5 K, indicating that the Gd layers are likely oxidized and nonmagnetic.</w:t>
+      </w:r>
     </w:p>
     <w:p>
       <w:pPr>
@@ -6189,7 +6522,6 @@
           <w:rFonts w:ascii="Times New Roman" w:hAnsi="Times New Roman"/>
           <w:szCs w:val="24"/>
         </w:rPr>
-        <w:lastRenderedPageBreak/>
         <w:t xml:space="preserve">In summary, thin Gd capping layers deposited onto optimally doped YBCO thin films have been shown to remove oxygen from deep within the underlying film via an interfacial redox reaction, with the extent dependent on capping layer thickness. This redox-induced oxygen migration, although initiated at the Gd/YBCO interface, results in a percolating oxygen deficient phase throughout the entire film thickness that does not support superconductivity. As measured in magnetometry and resistivity, the superconducting transition temperature is significantly reduced with increasing Gd thickness, and for a sufficiently thick capping layer of up to 20 nm, the transition is completely suppressed. Spectroscopic measurements reveal the loss of oxygen with the CuO chains as well as a decrease in the average Cu valence, indicating that oxygen leaching effectively acts to electron dope the YBCO and thus decreases </w:t>
       </w:r>
       <m:oMath>
@@ -6337,25 +6669,23 @@
         </w:rPr>
         <w:t xml:space="preserve">P.D.M., D.A.G. and K.L. </w:t>
       </w:r>
-      <w:ins w:id="7" w:author="Kai Liu" w:date="2019-02-19T00:36:00Z">
-        <w:r>
-          <w:rPr>
-            <w:rFonts w:ascii="Times" w:hAnsi="Times"/>
-            <w:kern w:val="0"/>
-            <w:sz w:val="24"/>
-          </w:rPr>
-          <w:t xml:space="preserve">designed and </w:t>
-        </w:r>
-      </w:ins>
       <w:r>
         <w:rPr>
           <w:rFonts w:ascii="Times" w:hAnsi="Times"/>
           <w:kern w:val="0"/>
           <w:sz w:val="24"/>
         </w:rPr>
+        <w:t xml:space="preserve">designed and </w:t>
+      </w:r>
+      <w:r>
+        <w:rPr>
+          <w:rFonts w:ascii="Times" w:hAnsi="Times"/>
+          <w:kern w:val="0"/>
+          <w:sz w:val="24"/>
+        </w:rPr>
         <w:t>coordinated the project. P.D.M. synthesized the samples, carried out structural analysis, and wrote a first draft of the manuscript. D.A.G., A.J.G., B.J.K, and J.B. performed PNR studies. D.A.G.</w:t>
       </w:r>
-      <w:ins w:id="8" w:author="Kai Liu" w:date="2019-02-19T00:35:00Z">
+      <w:ins w:id="7" w:author="Kai Liu" w:date="2019-02-19T00:35:00Z">
         <w:r>
           <w:rPr>
             <w:rFonts w:ascii="Times" w:hAnsi="Times"/>
@@ -6365,16 +6695,6 @@
           <w:t>,</w:t>
         </w:r>
       </w:ins>
-      <w:del w:id="9" w:author="Kai Liu" w:date="2019-02-19T00:35:00Z">
-        <w:r>
-          <w:rPr>
-            <w:rFonts w:ascii="Times" w:hAnsi="Times"/>
-            <w:kern w:val="0"/>
-            <w:sz w:val="24"/>
-          </w:rPr>
-          <w:delText xml:space="preserve"> and</w:delText>
-        </w:r>
-      </w:del>
       <w:r>
         <w:rPr>
           <w:rFonts w:ascii="Times" w:hAnsi="Times"/>
@@ -6415,8 +6735,8 @@
         </w:rPr>
         <w:t>Film growth and characterization</w:t>
       </w:r>
-      <w:bookmarkStart w:id="10" w:name="_3dy6vkm" w:colFirst="0" w:colLast="0"/>
-      <w:bookmarkEnd w:id="10"/>
+      <w:bookmarkStart w:id="8" w:name="_3dy6vkm" w:colFirst="0" w:colLast="0"/>
+      <w:bookmarkEnd w:id="8"/>
       <w:r>
         <w:rPr>
           <w:b/>
@@ -6428,7 +6748,23 @@
       </w:r>
       <w:r>
         <w:lastRenderedPageBreak/>
-        <w:t xml:space="preserve">subsequently sputter-coated with Gd (3 nm, 7 nm, 20 nm) and a Au (5 nm) protective capping layer using Ar gas at </w:t>
+        <w:t xml:space="preserve">subsequently sputter-coated with Gd (3 nm, 7 nm, 20 nm) and </w:t>
+      </w:r>
+      <w:proofErr w:type="gramStart"/>
+      <w:r>
+        <w:t>a</w:t>
+      </w:r>
+      <w:proofErr w:type="gramEnd"/>
+      <w:r>
+        <w:t xml:space="preserve"> Au (5 nm) protective capping layer using </w:t>
+      </w:r>
+      <w:proofErr w:type="spellStart"/>
+      <w:r>
+        <w:t>Ar</w:t>
+      </w:r>
+      <w:proofErr w:type="spellEnd"/>
+      <w:r>
+        <w:t xml:space="preserve"> gas at </w:t>
       </w:r>
       <m:oMath>
         <m:r>
@@ -6480,7 +6816,15 @@
         </m:r>
       </m:oMath>
       <w:r>
-        <w:t xml:space="preserve"> scans and reciprocal space maps, was performed on a X-ray diffractometer equipped with parallel beam optics and Cu </w:t>
+        <w:t xml:space="preserve"> scans and reciprocal space maps, was performed on </w:t>
+      </w:r>
+      <w:proofErr w:type="gramStart"/>
+      <w:r>
+        <w:t>a</w:t>
+      </w:r>
+      <w:proofErr w:type="gramEnd"/>
+      <w:r>
+        <w:t xml:space="preserve"> X-ray diffractometer equipped with parallel beam optics and Cu </w:t>
       </w:r>
       <m:oMath>
         <m:r>
@@ -6538,11 +6882,27 @@
         <w:fldChar w:fldCharType="end"/>
       </w:r>
       <w:r>
-        <w:t xml:space="preserve">. The calculated SLD was determined by the calculating the sum of the volume-scaled atomic scattering lengths. XAS measurements were performed at the Advanced Light Source on beamline 4.0.2 at room temperature in a grazing incidence (30°) geometry. Both fluorescence and electron yield (EY) modes were measured, but due to the capping layers no appreciable signal was measured in the EY mode, thus only FY data are shown. Magnetometry measurements were performed by first cooling the samples to 5 K in zero field; a field of 1 mT was then applied, and the magnetic moment was recorded as the sample was warmed up to 100 K. To reduce stray magnetic fields and trapped flux, the superconducting magnet was driven into the normal state before each measurement. Resistivity was measured using a four-contact van der Pauw geometry. The excitation current used was 100 µA at a frequency of 173 Hz. The transition temperatures in the magnetometry and resistance measurements were acquired by taking the midpoint of the transitions. Cross-section specimens for electron microscopy were prepared by grinding, polishing and ion milling with a final 0.5 kV cleaning. STEM analyses were carried out in a JEOL ARM200cF equipped with spherical aberration corrector and </w:t>
+        <w:t xml:space="preserve">. The calculated SLD was determined by the calculating the sum of the volume-scaled atomic scattering lengths. XAS measurements were performed at the Advanced Light Source on beamline 4.0.2 at room temperature in a grazing incidence (30°) geometry. Both fluorescence and electron yield (EY) modes were measured, but due to the capping layers no appreciable signal was measured in the EY mode, thus only FY data are shown. Magnetometry measurements were performed by first cooling the samples to 5 K in zero field; a field of 1 </w:t>
+      </w:r>
+      <w:proofErr w:type="spellStart"/>
+      <w:r>
+        <w:t>mT</w:t>
+      </w:r>
+      <w:proofErr w:type="spellEnd"/>
+      <w:r>
+        <w:t xml:space="preserve"> was then applied, and the magnetic moment was recorded as the sample was warmed up to 100 K. To reduce stray magnetic fields and trapped flux, the superconducting magnet was driven into the normal state before each measurement. Resistivity was measured using a four-contact van der Pauw geometry. The excitation current used was 100 µA at a frequency of 173 Hz. The transition temperatures in the magnetometry and resistance measurements were acquired by taking the midpoint of the transitions. Cross-section specimens for electron microscopy were prepared by grinding, polishing and ion milling with a final 0.5 kV cleaning. STEM analyses were carried out in a JEOL ARM200cF equipped with spherical aberration corrector and </w:t>
       </w:r>
       <w:r>
         <w:lastRenderedPageBreak/>
-        <w:t xml:space="preserve">working with an acceleration voltage of 200kV at the National Center for Electron Microscopy at University Complutense of Madrid, Spain. </w:t>
+        <w:t xml:space="preserve">working with an acceleration voltage of 200kV at the National Center for Electron Microscopy at University </w:t>
+      </w:r>
+      <w:proofErr w:type="spellStart"/>
+      <w:r>
+        <w:t>Complutense</w:t>
+      </w:r>
+      <w:proofErr w:type="spellEnd"/>
+      <w:r>
+        <w:t xml:space="preserve"> of Madrid, Spain. </w:t>
       </w:r>
     </w:p>
     <w:p>
@@ -6561,18 +6921,26 @@
         </w:rPr>
         <w:t xml:space="preserve">This work has been supported by the NSF (DMR-1610060 and ECCS-1611424). </w:t>
       </w:r>
-      <w:ins w:id="11" w:author="Kai Liu" w:date="2019-02-19T00:48:00Z">
+      <w:ins w:id="9" w:author="Kai Liu" w:date="2019-02-19T00:48:00Z">
         <w:r>
           <w:rPr>
             <w:b w:val="0"/>
           </w:rPr>
           <w:t xml:space="preserve">Work at GU has been supported in part by </w:t>
         </w:r>
+        <w:proofErr w:type="spellStart"/>
         <w:r>
           <w:rPr>
             <w:b w:val="0"/>
           </w:rPr>
-          <w:t>nCORE, a Semiconductor Research Corporation program, sponsored by National Institute of Standards and Technology (NIST).</w:t>
+          <w:t>nCORE</w:t>
+        </w:r>
+        <w:proofErr w:type="spellEnd"/>
+        <w:r>
+          <w:rPr>
+            <w:b w:val="0"/>
+          </w:rPr>
+          <w:t>, a Semiconductor Research Corporation program, sponsored by National Institute of Standards and Technology (NIST).</w:t>
         </w:r>
         <w:r>
           <w:rPr>
@@ -6585,7 +6953,21 @@
         <w:rPr>
           <w:b w:val="0"/>
         </w:rPr>
-        <w:t>Work at LLNL has been supported by the DOE (DE-AC52-07NA27344) and NSF (DMR-1609855). Use of the Advanced Light Source was supported by DOE Office of Science User Facility under Contract No. DE-AC02-05CH11231. Work at UCM supported by MINECO-FEDER grants MAT2015-66888-C3-3-R and MAT2017-89599-R, and also by the TALENTO program, Comunidad de Madrid.</w:t>
+        <w:t xml:space="preserve">Work at LLNL has been supported by the DOE (DE-AC52-07NA27344) and NSF (DMR-1609855). Use of the Advanced Light Source was supported by DOE Office of Science User Facility under Contract No. DE-AC02-05CH11231. Work at UCM supported by MINECO-FEDER grants MAT2015-66888-C3-3-R and MAT2017-89599-R, and also by the TALENTO program, </w:t>
+      </w:r>
+      <w:proofErr w:type="spellStart"/>
+      <w:r>
+        <w:rPr>
+          <w:b w:val="0"/>
+        </w:rPr>
+        <w:t>Comunidad</w:t>
+      </w:r>
+      <w:proofErr w:type="spellEnd"/>
+      <w:r>
+        <w:rPr>
+          <w:b w:val="0"/>
+        </w:rPr>
+        <w:t xml:space="preserve"> de Madrid.</w:t>
       </w:r>
     </w:p>
     <w:p>
@@ -11352,7 +11734,7 @@
         </w:rPr>
         <w:t xml:space="preserve">) STO substrate peak, (G-J) YBCO peak, indexed relative to the STO lattice parameters, and (F, K) </w:t>
       </w:r>
-      <w:ins w:id="12" w:author="Kai Liu" w:date="2019-02-19T00:49:00Z">
+      <w:ins w:id="10" w:author="Kai Liu" w:date="2019-02-19T00:49:00Z">
         <w:r>
           <w:rPr>
             <w:szCs w:val="24"/>
@@ -11360,65 +11742,37 @@
           <w:t>I</w:t>
         </w:r>
       </w:ins>
-      <m:oMath>
-        <m:r>
-          <w:del w:id="13" w:author="Kai Liu" w:date="2019-02-19T00:49:00Z">
-            <w:rPr>
-              <w:rFonts w:ascii="Cambria Math" w:hAnsi="Cambria Math"/>
-              <w:szCs w:val="24"/>
-            </w:rPr>
-            <m:t>H</m:t>
-          </w:del>
-        </m:r>
-      </m:oMath>
-      <w:del w:id="14" w:author="Kai Liu" w:date="2019-02-19T00:49:00Z">
-        <w:r>
-          <w:rPr>
-            <w:szCs w:val="24"/>
-          </w:rPr>
-          <w:delText>-i</w:delText>
-        </w:r>
-      </w:del>
       <w:r>
         <w:rPr>
           <w:szCs w:val="24"/>
         </w:rPr>
         <w:t>ntegrated RSMs</w:t>
       </w:r>
-      <w:ins w:id="15" w:author="Kai Liu" w:date="2019-02-19T00:49:00Z">
-        <w:r>
-          <w:rPr>
-            <w:szCs w:val="24"/>
-          </w:rPr>
-          <w:t xml:space="preserve"> along the </w:t>
-        </w:r>
-        <w:r>
-          <w:rPr>
-            <w:i/>
-            <w:szCs w:val="24"/>
-            <w:rPrChange w:id="16" w:author="Kai Liu" w:date="2019-02-19T00:50:00Z">
-              <w:rPr>
-                <w:szCs w:val="24"/>
-              </w:rPr>
-            </w:rPrChange>
-          </w:rPr>
-          <w:t>L</w:t>
-        </w:r>
-        <w:r>
-          <w:rPr>
-            <w:szCs w:val="24"/>
-          </w:rPr>
-          <w:t>-index</w:t>
-        </w:r>
-      </w:ins>
+      <w:r>
+        <w:rPr>
+          <w:szCs w:val="24"/>
+        </w:rPr>
+        <w:t xml:space="preserve"> along the </w:t>
+      </w:r>
+      <w:r>
+        <w:rPr>
+          <w:i/>
+          <w:szCs w:val="24"/>
+        </w:rPr>
+        <w:t>L</w:t>
+      </w:r>
+      <w:r>
+        <w:rPr>
+          <w:szCs w:val="24"/>
+        </w:rPr>
+        <w:t>-index</w:t>
+      </w:r>
       <w:r>
         <w:rPr>
           <w:szCs w:val="24"/>
         </w:rPr>
         <w:t xml:space="preserve"> for each sample.</w:t>
       </w:r>
-      <w:bookmarkStart w:id="17" w:name="_GoBack"/>
-      <w:bookmarkEnd w:id="17"/>
     </w:p>
     <w:p>
       <w:pPr>
@@ -11530,22 +11884,14 @@
         </w:rPr>
         <w:t>by (A) normalized magnetization and (B) resistivity from 5 K to 100 K. The Gd (20 nm) sample has been omitted from (</w:t>
       </w:r>
-      <w:del w:id="18" w:author="Kai Liu" w:date="2019-02-18T16:09:00Z">
-        <w:r>
-          <w:rPr>
-            <w:szCs w:val="24"/>
-          </w:rPr>
-          <w:delText>B</w:delText>
-        </w:r>
-      </w:del>
-      <w:ins w:id="19" w:author="Kai Liu" w:date="2019-02-18T16:09:00Z">
-        <w:r>
-          <w:rPr>
-            <w:szCs w:val="24"/>
-          </w:rPr>
-          <w:t>A</w:t>
-        </w:r>
-      </w:ins>
+      <w:bookmarkStart w:id="11" w:name="_GoBack"/>
+      <w:bookmarkEnd w:id="11"/>
+      <w:r>
+        <w:rPr>
+          <w:szCs w:val="24"/>
+        </w:rPr>
+        <w:t>A</w:t>
+      </w:r>
       <w:r>
         <w:rPr>
           <w:szCs w:val="24"/>
@@ -11621,7 +11967,15 @@
         <w:t>Figure 3.</w:t>
       </w:r>
       <w:r>
-        <w:t xml:space="preserve"> Cross-sectional HAADF-STEM images of (A) the as-grown STO/YBCO interface with a magnified view of the substrate/film interface shown in the inset (which is outside the field of view of the main image). Some spatial drift is visible. The crystal structure is depicted with Cu, Ba, Y, Sr, and Ti atoms highlighted in yellow, red, blue, violet, and orange, respectively. (B) The YBCO/Gd interface of the Gd (3 nm) sample with a magnified view of the region highlighted by the black box shown in the inset. (C) Center of the YBCO layer in the Gd (20 nm) film, with a magnified view of the region indicated by the black box shown in the inset. Both insets in (B) and (C) contain vertically oriented CuO stacking faults in the middle (double and triple CuO chain layers), similar to those in (A-C) highlighted by dashed red lines.</w:t>
+        <w:t xml:space="preserve"> Cross-sectional HAADF-STEM images of (A) the as-grown STO/YBCO interface with a magnified view of the substrate/film interface shown in the inset (which is outside the field of view of the main image). Some spatial drift is visible. The crystal structure is depicted with Cu, Ba, Y, Sr, and </w:t>
+      </w:r>
+      <w:proofErr w:type="spellStart"/>
+      <w:r>
+        <w:t>Ti</w:t>
+      </w:r>
+      <w:proofErr w:type="spellEnd"/>
+      <w:r>
+        <w:t xml:space="preserve"> atoms highlighted in yellow, red, blue, violet, and orange, respectively. (B) The YBCO/Gd interface of the Gd (3 nm) sample with a magnified view of the region highlighted by the black box shown in the inset. (C) Center of the YBCO layer in the Gd (20 nm) film, with a magnified view of the region indicated by the black box shown in the inset. Both insets in (B) and (C) contain vertically oriented CuO stacking faults in the middle (double and triple CuO chain layers), similar to those in (A-C) highlighted by dashed red lines.</w:t>
       </w:r>
     </w:p>
     <w:p/>
@@ -11731,7 +12085,15 @@
         </m:r>
       </m:oMath>
       <w:r>
-        <w:t>) corresponds to the substrate, with the approximate location of the YBCO, Gd, and Au layers given by the shaded regions for (</w:t>
+        <w:t>) corresponds to the substrate, with the approximate locati</w:t>
+      </w:r>
+      <w:proofErr w:type="spellStart"/>
+      <w:r>
+        <w:t>on</w:t>
+      </w:r>
+      <w:proofErr w:type="spellEnd"/>
+      <w:r>
+        <w:t xml:space="preserve"> of the YBCO, Gd, and Au layers given by the shaded regions for (</w:t>
       </w:r>
       <m:oMath>
         <m:r>
@@ -12036,7 +12398,7 @@
 </file>
 
 <file path=word/endnotes.xml><?xml version="1.0" encoding="utf-8"?>
-<w:endnotes xmlns:wpc="http://schemas.microsoft.com/office/word/2010/wordprocessingCanvas" xmlns:cx="http://schemas.microsoft.com/office/drawing/2014/chartex" xmlns:cx1="http://schemas.microsoft.com/office/drawing/2015/9/8/chartex" xmlns:mc="http://schemas.openxmlformats.org/markup-compatibility/2006" xmlns:o="urn:schemas-microsoft-com:office:office" xmlns:r="http://schemas.openxmlformats.org/officeDocument/2006/relationships" xmlns:m="http://schemas.openxmlformats.org/officeDocument/2006/math" xmlns:v="urn:schemas-microsoft-com:vml" xmlns:wp14="http://schemas.microsoft.com/office/word/2010/wordprocessingDrawing" xmlns:wp="http://schemas.openxmlformats.org/drawingml/2006/wordprocessingDrawing" xmlns:w10="urn:schemas-microsoft-com:office:word" xmlns:w="http://schemas.openxmlformats.org/wordprocessingml/2006/main" xmlns:w14="http://schemas.microsoft.com/office/word/2010/wordml" xmlns:w15="http://schemas.microsoft.com/office/word/2012/wordml" xmlns:w16se="http://schemas.microsoft.com/office/word/2015/wordml/symex" xmlns:wpg="http://schemas.microsoft.com/office/word/2010/wordprocessingGroup" xmlns:wpi="http://schemas.microsoft.com/office/word/2010/wordprocessingInk" xmlns:wne="http://schemas.microsoft.com/office/word/2006/wordml" xmlns:wps="http://schemas.microsoft.com/office/word/2010/wordprocessingShape" mc:Ignorable="w14 w15 w16se wp14">
+<w:endnotes xmlns:wpc="http://schemas.microsoft.com/office/word/2010/wordprocessingCanvas" xmlns:cx="http://schemas.microsoft.com/office/drawing/2014/chartex" xmlns:cx1="http://schemas.microsoft.com/office/drawing/2015/9/8/chartex" xmlns:cx2="http://schemas.microsoft.com/office/drawing/2015/10/21/chartex" xmlns:cx3="http://schemas.microsoft.com/office/drawing/2016/5/9/chartex" xmlns:cx4="http://schemas.microsoft.com/office/drawing/2016/5/10/chartex" xmlns:cx5="http://schemas.microsoft.com/office/drawing/2016/5/11/chartex" xmlns:cx6="http://schemas.microsoft.com/office/drawing/2016/5/12/chartex" xmlns:cx7="http://schemas.microsoft.com/office/drawing/2016/5/13/chartex" xmlns:cx8="http://schemas.microsoft.com/office/drawing/2016/5/14/chartex" xmlns:mc="http://schemas.openxmlformats.org/markup-compatibility/2006" xmlns:aink="http://schemas.microsoft.com/office/drawing/2016/ink" xmlns:am3d="http://schemas.microsoft.com/office/drawing/2017/model3d" xmlns:o="urn:schemas-microsoft-com:office:office" xmlns:r="http://schemas.openxmlformats.org/officeDocument/2006/relationships" xmlns:m="http://schemas.openxmlformats.org/officeDocument/2006/math" xmlns:v="urn:schemas-microsoft-com:vml" xmlns:wp14="http://schemas.microsoft.com/office/word/2010/wordprocessingDrawing" xmlns:wp="http://schemas.openxmlformats.org/drawingml/2006/wordprocessingDrawing" xmlns:w10="urn:schemas-microsoft-com:office:word" xmlns:w="http://schemas.openxmlformats.org/wordprocessingml/2006/main" xmlns:w14="http://schemas.microsoft.com/office/word/2010/wordml" xmlns:w15="http://schemas.microsoft.com/office/word/2012/wordml" xmlns:w16cid="http://schemas.microsoft.com/office/word/2016/wordml/cid" xmlns:w16se="http://schemas.microsoft.com/office/word/2015/wordml/symex" xmlns:wpg="http://schemas.microsoft.com/office/word/2010/wordprocessingGroup" xmlns:wpi="http://schemas.microsoft.com/office/word/2010/wordprocessingInk" xmlns:wne="http://schemas.microsoft.com/office/word/2006/wordml" xmlns:wps="http://schemas.microsoft.com/office/word/2010/wordprocessingShape" mc:Ignorable="w14 w15 w16se w16cid wp14">
   <w:endnote w:type="separator" w:id="-1">
     <w:p>
       <w:r>
@@ -12055,7 +12417,7 @@
 </file>
 
 <file path=word/footer1.xml><?xml version="1.0" encoding="utf-8"?>
-<w:ftr xmlns:wpc="http://schemas.microsoft.com/office/word/2010/wordprocessingCanvas" xmlns:cx="http://schemas.microsoft.com/office/drawing/2014/chartex" xmlns:cx1="http://schemas.microsoft.com/office/drawing/2015/9/8/chartex" xmlns:mc="http://schemas.openxmlformats.org/markup-compatibility/2006" xmlns:o="urn:schemas-microsoft-com:office:office" xmlns:r="http://schemas.openxmlformats.org/officeDocument/2006/relationships" xmlns:m="http://schemas.openxmlformats.org/officeDocument/2006/math" xmlns:v="urn:schemas-microsoft-com:vml" xmlns:wp14="http://schemas.microsoft.com/office/word/2010/wordprocessingDrawing" xmlns:wp="http://schemas.openxmlformats.org/drawingml/2006/wordprocessingDrawing" xmlns:w10="urn:schemas-microsoft-com:office:word" xmlns:w="http://schemas.openxmlformats.org/wordprocessingml/2006/main" xmlns:w14="http://schemas.microsoft.com/office/word/2010/wordml" xmlns:w15="http://schemas.microsoft.com/office/word/2012/wordml" xmlns:w16se="http://schemas.microsoft.com/office/word/2015/wordml/symex" xmlns:wpg="http://schemas.microsoft.com/office/word/2010/wordprocessingGroup" xmlns:wpi="http://schemas.microsoft.com/office/word/2010/wordprocessingInk" xmlns:wne="http://schemas.microsoft.com/office/word/2006/wordml" xmlns:wps="http://schemas.microsoft.com/office/word/2010/wordprocessingShape" mc:Ignorable="w14 w15 w16se wp14">
+<w:ftr xmlns:wpc="http://schemas.microsoft.com/office/word/2010/wordprocessingCanvas" xmlns:cx="http://schemas.microsoft.com/office/drawing/2014/chartex" xmlns:cx1="http://schemas.microsoft.com/office/drawing/2015/9/8/chartex" xmlns:cx2="http://schemas.microsoft.com/office/drawing/2015/10/21/chartex" xmlns:cx3="http://schemas.microsoft.com/office/drawing/2016/5/9/chartex" xmlns:cx4="http://schemas.microsoft.com/office/drawing/2016/5/10/chartex" xmlns:cx5="http://schemas.microsoft.com/office/drawing/2016/5/11/chartex" xmlns:cx6="http://schemas.microsoft.com/office/drawing/2016/5/12/chartex" xmlns:cx7="http://schemas.microsoft.com/office/drawing/2016/5/13/chartex" xmlns:cx8="http://schemas.microsoft.com/office/drawing/2016/5/14/chartex" xmlns:mc="http://schemas.openxmlformats.org/markup-compatibility/2006" xmlns:aink="http://schemas.microsoft.com/office/drawing/2016/ink" xmlns:am3d="http://schemas.microsoft.com/office/drawing/2017/model3d" xmlns:o="urn:schemas-microsoft-com:office:office" xmlns:r="http://schemas.openxmlformats.org/officeDocument/2006/relationships" xmlns:m="http://schemas.openxmlformats.org/officeDocument/2006/math" xmlns:v="urn:schemas-microsoft-com:vml" xmlns:wp14="http://schemas.microsoft.com/office/word/2010/wordprocessingDrawing" xmlns:wp="http://schemas.openxmlformats.org/drawingml/2006/wordprocessingDrawing" xmlns:w10="urn:schemas-microsoft-com:office:word" xmlns:w="http://schemas.openxmlformats.org/wordprocessingml/2006/main" xmlns:w14="http://schemas.microsoft.com/office/word/2010/wordml" xmlns:w15="http://schemas.microsoft.com/office/word/2012/wordml" xmlns:w16cid="http://schemas.microsoft.com/office/word/2016/wordml/cid" xmlns:w16se="http://schemas.microsoft.com/office/word/2015/wordml/symex" xmlns:wpg="http://schemas.microsoft.com/office/word/2010/wordprocessingGroup" xmlns:wpi="http://schemas.microsoft.com/office/word/2010/wordprocessingInk" xmlns:wne="http://schemas.microsoft.com/office/word/2006/wordml" xmlns:wps="http://schemas.microsoft.com/office/word/2010/wordprocessingShape" mc:Ignorable="w14 w15 w16se w16cid wp14">
   <w:p>
     <w:pPr>
       <w:pStyle w:val="Footer"/>
@@ -12106,7 +12468,7 @@
 </file>
 
 <file path=word/footer2.xml><?xml version="1.0" encoding="utf-8"?>
-<w:ftr xmlns:wpc="http://schemas.microsoft.com/office/word/2010/wordprocessingCanvas" xmlns:cx="http://schemas.microsoft.com/office/drawing/2014/chartex" xmlns:cx1="http://schemas.microsoft.com/office/drawing/2015/9/8/chartex" xmlns:mc="http://schemas.openxmlformats.org/markup-compatibility/2006" xmlns:o="urn:schemas-microsoft-com:office:office" xmlns:r="http://schemas.openxmlformats.org/officeDocument/2006/relationships" xmlns:m="http://schemas.openxmlformats.org/officeDocument/2006/math" xmlns:v="urn:schemas-microsoft-com:vml" xmlns:wp14="http://schemas.microsoft.com/office/word/2010/wordprocessingDrawing" xmlns:wp="http://schemas.openxmlformats.org/drawingml/2006/wordprocessingDrawing" xmlns:w10="urn:schemas-microsoft-com:office:word" xmlns:w="http://schemas.openxmlformats.org/wordprocessingml/2006/main" xmlns:w14="http://schemas.microsoft.com/office/word/2010/wordml" xmlns:w15="http://schemas.microsoft.com/office/word/2012/wordml" xmlns:w16se="http://schemas.microsoft.com/office/word/2015/wordml/symex" xmlns:wpg="http://schemas.microsoft.com/office/word/2010/wordprocessingGroup" xmlns:wpi="http://schemas.microsoft.com/office/word/2010/wordprocessingInk" xmlns:wne="http://schemas.microsoft.com/office/word/2006/wordml" xmlns:wps="http://schemas.microsoft.com/office/word/2010/wordprocessingShape" mc:Ignorable="w14 w15 w16se wp14">
+<w:ftr xmlns:wpc="http://schemas.microsoft.com/office/word/2010/wordprocessingCanvas" xmlns:cx="http://schemas.microsoft.com/office/drawing/2014/chartex" xmlns:cx1="http://schemas.microsoft.com/office/drawing/2015/9/8/chartex" xmlns:cx2="http://schemas.microsoft.com/office/drawing/2015/10/21/chartex" xmlns:cx3="http://schemas.microsoft.com/office/drawing/2016/5/9/chartex" xmlns:cx4="http://schemas.microsoft.com/office/drawing/2016/5/10/chartex" xmlns:cx5="http://schemas.microsoft.com/office/drawing/2016/5/11/chartex" xmlns:cx6="http://schemas.microsoft.com/office/drawing/2016/5/12/chartex" xmlns:cx7="http://schemas.microsoft.com/office/drawing/2016/5/13/chartex" xmlns:cx8="http://schemas.microsoft.com/office/drawing/2016/5/14/chartex" xmlns:mc="http://schemas.openxmlformats.org/markup-compatibility/2006" xmlns:aink="http://schemas.microsoft.com/office/drawing/2016/ink" xmlns:am3d="http://schemas.microsoft.com/office/drawing/2017/model3d" xmlns:o="urn:schemas-microsoft-com:office:office" xmlns:r="http://schemas.openxmlformats.org/officeDocument/2006/relationships" xmlns:m="http://schemas.openxmlformats.org/officeDocument/2006/math" xmlns:v="urn:schemas-microsoft-com:vml" xmlns:wp14="http://schemas.microsoft.com/office/word/2010/wordprocessingDrawing" xmlns:wp="http://schemas.openxmlformats.org/drawingml/2006/wordprocessingDrawing" xmlns:w10="urn:schemas-microsoft-com:office:word" xmlns:w="http://schemas.openxmlformats.org/wordprocessingml/2006/main" xmlns:w14="http://schemas.microsoft.com/office/word/2010/wordml" xmlns:w15="http://schemas.microsoft.com/office/word/2012/wordml" xmlns:w16cid="http://schemas.microsoft.com/office/word/2016/wordml/cid" xmlns:w16se="http://schemas.microsoft.com/office/word/2015/wordml/symex" xmlns:wpg="http://schemas.microsoft.com/office/word/2010/wordprocessingGroup" xmlns:wpi="http://schemas.microsoft.com/office/word/2010/wordprocessingInk" xmlns:wne="http://schemas.microsoft.com/office/word/2006/wordml" xmlns:wps="http://schemas.microsoft.com/office/word/2010/wordprocessingShape" mc:Ignorable="w14 w15 w16se w16cid wp14">
   <w:p>
     <w:pPr>
       <w:pStyle w:val="Footer"/>
@@ -12157,7 +12519,7 @@
 </file>
 
 <file path=word/footnotes.xml><?xml version="1.0" encoding="utf-8"?>
-<w:footnotes xmlns:wpc="http://schemas.microsoft.com/office/word/2010/wordprocessingCanvas" xmlns:cx="http://schemas.microsoft.com/office/drawing/2014/chartex" xmlns:cx1="http://schemas.microsoft.com/office/drawing/2015/9/8/chartex" xmlns:mc="http://schemas.openxmlformats.org/markup-compatibility/2006" xmlns:o="urn:schemas-microsoft-com:office:office" xmlns:r="http://schemas.openxmlformats.org/officeDocument/2006/relationships" xmlns:m="http://schemas.openxmlformats.org/officeDocument/2006/math" xmlns:v="urn:schemas-microsoft-com:vml" xmlns:wp14="http://schemas.microsoft.com/office/word/2010/wordprocessingDrawing" xmlns:wp="http://schemas.openxmlformats.org/drawingml/2006/wordprocessingDrawing" xmlns:w10="urn:schemas-microsoft-com:office:word" xmlns:w="http://schemas.openxmlformats.org/wordprocessingml/2006/main" xmlns:w14="http://schemas.microsoft.com/office/word/2010/wordml" xmlns:w15="http://schemas.microsoft.com/office/word/2012/wordml" xmlns:w16se="http://schemas.microsoft.com/office/word/2015/wordml/symex" xmlns:wpg="http://schemas.microsoft.com/office/word/2010/wordprocessingGroup" xmlns:wpi="http://schemas.microsoft.com/office/word/2010/wordprocessingInk" xmlns:wne="http://schemas.microsoft.com/office/word/2006/wordml" xmlns:wps="http://schemas.microsoft.com/office/word/2010/wordprocessingShape" mc:Ignorable="w14 w15 w16se wp14">
+<w:footnotes xmlns:wpc="http://schemas.microsoft.com/office/word/2010/wordprocessingCanvas" xmlns:cx="http://schemas.microsoft.com/office/drawing/2014/chartex" xmlns:cx1="http://schemas.microsoft.com/office/drawing/2015/9/8/chartex" xmlns:cx2="http://schemas.microsoft.com/office/drawing/2015/10/21/chartex" xmlns:cx3="http://schemas.microsoft.com/office/drawing/2016/5/9/chartex" xmlns:cx4="http://schemas.microsoft.com/office/drawing/2016/5/10/chartex" xmlns:cx5="http://schemas.microsoft.com/office/drawing/2016/5/11/chartex" xmlns:cx6="http://schemas.microsoft.com/office/drawing/2016/5/12/chartex" xmlns:cx7="http://schemas.microsoft.com/office/drawing/2016/5/13/chartex" xmlns:cx8="http://schemas.microsoft.com/office/drawing/2016/5/14/chartex" xmlns:mc="http://schemas.openxmlformats.org/markup-compatibility/2006" xmlns:aink="http://schemas.microsoft.com/office/drawing/2016/ink" xmlns:am3d="http://schemas.microsoft.com/office/drawing/2017/model3d" xmlns:o="urn:schemas-microsoft-com:office:office" xmlns:r="http://schemas.openxmlformats.org/officeDocument/2006/relationships" xmlns:m="http://schemas.openxmlformats.org/officeDocument/2006/math" xmlns:v="urn:schemas-microsoft-com:vml" xmlns:wp14="http://schemas.microsoft.com/office/word/2010/wordprocessingDrawing" xmlns:wp="http://schemas.openxmlformats.org/drawingml/2006/wordprocessingDrawing" xmlns:w10="urn:schemas-microsoft-com:office:word" xmlns:w="http://schemas.openxmlformats.org/wordprocessingml/2006/main" xmlns:w14="http://schemas.microsoft.com/office/word/2010/wordml" xmlns:w15="http://schemas.microsoft.com/office/word/2012/wordml" xmlns:w16cid="http://schemas.microsoft.com/office/word/2016/wordml/cid" xmlns:w16se="http://schemas.microsoft.com/office/word/2015/wordml/symex" xmlns:wpg="http://schemas.microsoft.com/office/word/2010/wordprocessingGroup" xmlns:wpi="http://schemas.microsoft.com/office/word/2010/wordprocessingInk" xmlns:wne="http://schemas.microsoft.com/office/word/2006/wordml" xmlns:wps="http://schemas.microsoft.com/office/word/2010/wordprocessingShape" mc:Ignorable="w14 w15 w16se w16cid wp14">
   <w:footnote w:type="separator" w:id="-1">
     <w:p>
       <w:r>
@@ -12176,7 +12538,7 @@
 </file>
 
 <file path=word/numbering.xml><?xml version="1.0" encoding="utf-8"?>
-<w:numbering xmlns:wpc="http://schemas.microsoft.com/office/word/2010/wordprocessingCanvas" xmlns:cx="http://schemas.microsoft.com/office/drawing/2014/chartex" xmlns:cx1="http://schemas.microsoft.com/office/drawing/2015/9/8/chartex" xmlns:mc="http://schemas.openxmlformats.org/markup-compatibility/2006" xmlns:o="urn:schemas-microsoft-com:office:office" xmlns:r="http://schemas.openxmlformats.org/officeDocument/2006/relationships" xmlns:m="http://schemas.openxmlformats.org/officeDocument/2006/math" xmlns:v="urn:schemas-microsoft-com:vml" xmlns:wp14="http://schemas.microsoft.com/office/word/2010/wordprocessingDrawing" xmlns:wp="http://schemas.openxmlformats.org/drawingml/2006/wordprocessingDrawing" xmlns:w10="urn:schemas-microsoft-com:office:word" xmlns:w="http://schemas.openxmlformats.org/wordprocessingml/2006/main" xmlns:w14="http://schemas.microsoft.com/office/word/2010/wordml" xmlns:w15="http://schemas.microsoft.com/office/word/2012/wordml" xmlns:w16se="http://schemas.microsoft.com/office/word/2015/wordml/symex" xmlns:wpg="http://schemas.microsoft.com/office/word/2010/wordprocessingGroup" xmlns:wpi="http://schemas.microsoft.com/office/word/2010/wordprocessingInk" xmlns:wne="http://schemas.microsoft.com/office/word/2006/wordml" xmlns:wps="http://schemas.microsoft.com/office/word/2010/wordprocessingShape" mc:Ignorable="w14 w15 w16se wp14">
+<w:numbering xmlns:wpc="http://schemas.microsoft.com/office/word/2010/wordprocessingCanvas" xmlns:cx="http://schemas.microsoft.com/office/drawing/2014/chartex" xmlns:cx1="http://schemas.microsoft.com/office/drawing/2015/9/8/chartex" xmlns:cx2="http://schemas.microsoft.com/office/drawing/2015/10/21/chartex" xmlns:cx3="http://schemas.microsoft.com/office/drawing/2016/5/9/chartex" xmlns:cx4="http://schemas.microsoft.com/office/drawing/2016/5/10/chartex" xmlns:cx5="http://schemas.microsoft.com/office/drawing/2016/5/11/chartex" xmlns:cx6="http://schemas.microsoft.com/office/drawing/2016/5/12/chartex" xmlns:cx7="http://schemas.microsoft.com/office/drawing/2016/5/13/chartex" xmlns:cx8="http://schemas.microsoft.com/office/drawing/2016/5/14/chartex" xmlns:mc="http://schemas.openxmlformats.org/markup-compatibility/2006" xmlns:aink="http://schemas.microsoft.com/office/drawing/2016/ink" xmlns:am3d="http://schemas.microsoft.com/office/drawing/2017/model3d" xmlns:o="urn:schemas-microsoft-com:office:office" xmlns:r="http://schemas.openxmlformats.org/officeDocument/2006/relationships" xmlns:m="http://schemas.openxmlformats.org/officeDocument/2006/math" xmlns:v="urn:schemas-microsoft-com:vml" xmlns:wp14="http://schemas.microsoft.com/office/word/2010/wordprocessingDrawing" xmlns:wp="http://schemas.openxmlformats.org/drawingml/2006/wordprocessingDrawing" xmlns:w10="urn:schemas-microsoft-com:office:word" xmlns:w="http://schemas.openxmlformats.org/wordprocessingml/2006/main" xmlns:w14="http://schemas.microsoft.com/office/word/2010/wordml" xmlns:w15="http://schemas.microsoft.com/office/word/2012/wordml" xmlns:w16cid="http://schemas.microsoft.com/office/word/2016/wordml/cid" xmlns:w16se="http://schemas.microsoft.com/office/word/2015/wordml/symex" xmlns:wpg="http://schemas.microsoft.com/office/word/2010/wordprocessingGroup" xmlns:wpi="http://schemas.microsoft.com/office/word/2010/wordprocessingInk" xmlns:wne="http://schemas.microsoft.com/office/word/2006/wordml" xmlns:wps="http://schemas.microsoft.com/office/word/2010/wordprocessingShape" mc:Ignorable="w14 w15 w16se w16cid wp14">
   <w:abstractNum w:abstractNumId="0" w15:restartNumberingAfterBreak="0">
     <w:nsid w:val="14647C33"/>
     <w:multiLevelType w:val="hybridMultilevel"/>
@@ -12711,7 +13073,7 @@
 </file>
 
 <file path=word/people.xml><?xml version="1.0" encoding="utf-8"?>
-<w15:people xmlns:wpc="http://schemas.microsoft.com/office/word/2010/wordprocessingCanvas" xmlns:cx="http://schemas.microsoft.com/office/drawing/2014/chartex" xmlns:cx1="http://schemas.microsoft.com/office/drawing/2015/9/8/chartex" xmlns:mc="http://schemas.openxmlformats.org/markup-compatibility/2006" xmlns:o="urn:schemas-microsoft-com:office:office" xmlns:r="http://schemas.openxmlformats.org/officeDocument/2006/relationships" xmlns:m="http://schemas.openxmlformats.org/officeDocument/2006/math" xmlns:v="urn:schemas-microsoft-com:vml" xmlns:wp14="http://schemas.microsoft.com/office/word/2010/wordprocessingDrawing" xmlns:wp="http://schemas.openxmlformats.org/drawingml/2006/wordprocessingDrawing" xmlns:w10="urn:schemas-microsoft-com:office:word" xmlns:w="http://schemas.openxmlformats.org/wordprocessingml/2006/main" xmlns:w14="http://schemas.microsoft.com/office/word/2010/wordml" xmlns:w15="http://schemas.microsoft.com/office/word/2012/wordml" xmlns:w16se="http://schemas.microsoft.com/office/word/2015/wordml/symex" xmlns:wpg="http://schemas.microsoft.com/office/word/2010/wordprocessingGroup" xmlns:wpi="http://schemas.microsoft.com/office/word/2010/wordprocessingInk" xmlns:wne="http://schemas.microsoft.com/office/word/2006/wordml" xmlns:wps="http://schemas.microsoft.com/office/word/2010/wordprocessingShape" mc:Ignorable="w14 w15 w16se wp14">
+<w15:people xmlns:wpc="http://schemas.microsoft.com/office/word/2010/wordprocessingCanvas" xmlns:cx="http://schemas.microsoft.com/office/drawing/2014/chartex" xmlns:cx1="http://schemas.microsoft.com/office/drawing/2015/9/8/chartex" xmlns:cx2="http://schemas.microsoft.com/office/drawing/2015/10/21/chartex" xmlns:cx3="http://schemas.microsoft.com/office/drawing/2016/5/9/chartex" xmlns:cx4="http://schemas.microsoft.com/office/drawing/2016/5/10/chartex" xmlns:cx5="http://schemas.microsoft.com/office/drawing/2016/5/11/chartex" xmlns:cx6="http://schemas.microsoft.com/office/drawing/2016/5/12/chartex" xmlns:cx7="http://schemas.microsoft.com/office/drawing/2016/5/13/chartex" xmlns:cx8="http://schemas.microsoft.com/office/drawing/2016/5/14/chartex" xmlns:mc="http://schemas.openxmlformats.org/markup-compatibility/2006" xmlns:aink="http://schemas.microsoft.com/office/drawing/2016/ink" xmlns:am3d="http://schemas.microsoft.com/office/drawing/2017/model3d" xmlns:o="urn:schemas-microsoft-com:office:office" xmlns:r="http://schemas.openxmlformats.org/officeDocument/2006/relationships" xmlns:m="http://schemas.openxmlformats.org/officeDocument/2006/math" xmlns:v="urn:schemas-microsoft-com:vml" xmlns:wp14="http://schemas.microsoft.com/office/word/2010/wordprocessingDrawing" xmlns:wp="http://schemas.openxmlformats.org/drawingml/2006/wordprocessingDrawing" xmlns:w10="urn:schemas-microsoft-com:office:word" xmlns:w="http://schemas.openxmlformats.org/wordprocessingml/2006/main" xmlns:w14="http://schemas.microsoft.com/office/word/2010/wordml" xmlns:w15="http://schemas.microsoft.com/office/word/2012/wordml" xmlns:w16cid="http://schemas.microsoft.com/office/word/2016/wordml/cid" xmlns:w16se="http://schemas.microsoft.com/office/word/2015/wordml/symex" xmlns:wpg="http://schemas.microsoft.com/office/word/2010/wordprocessingGroup" xmlns:wpi="http://schemas.microsoft.com/office/word/2010/wordprocessingInk" xmlns:wne="http://schemas.microsoft.com/office/word/2006/wordml" xmlns:wps="http://schemas.microsoft.com/office/word/2010/wordprocessingShape" mc:Ignorable="w14 w15 w16se w16cid wp14">
   <w15:person w15:author="Kai Liu">
     <w15:presenceInfo w15:providerId="Windows Live" w15:userId="3ff57a7f8a181750"/>
   </w15:person>
@@ -12719,7 +13081,7 @@
 </file>
 
 <file path=word/styles.xml><?xml version="1.0" encoding="utf-8"?>
-<w:styles xmlns:mc="http://schemas.openxmlformats.org/markup-compatibility/2006" xmlns:r="http://schemas.openxmlformats.org/officeDocument/2006/relationships" xmlns:w="http://schemas.openxmlformats.org/wordprocessingml/2006/main" xmlns:w14="http://schemas.microsoft.com/office/word/2010/wordml" xmlns:w15="http://schemas.microsoft.com/office/word/2012/wordml" xmlns:w16se="http://schemas.microsoft.com/office/word/2015/wordml/symex" mc:Ignorable="w14 w15 w16se">
+<w:styles xmlns:mc="http://schemas.openxmlformats.org/markup-compatibility/2006" xmlns:r="http://schemas.openxmlformats.org/officeDocument/2006/relationships" xmlns:w="http://schemas.openxmlformats.org/wordprocessingml/2006/main" xmlns:w14="http://schemas.microsoft.com/office/word/2010/wordml" xmlns:w15="http://schemas.microsoft.com/office/word/2012/wordml" xmlns:w16cid="http://schemas.microsoft.com/office/word/2016/wordml/cid" xmlns:w16se="http://schemas.microsoft.com/office/word/2015/wordml/symex" mc:Ignorable="w14 w15 w16se w16cid">
   <w:docDefaults>
     <w:rPrDefault>
       <w:rPr>
@@ -12729,7 +13091,7 @@
     </w:rPrDefault>
     <w:pPrDefault/>
   </w:docDefaults>
-  <w:latentStyles w:defLockedState="0" w:defUIPriority="0" w:defSemiHidden="0" w:defUnhideWhenUsed="0" w:defQFormat="0" w:count="371">
+  <w:latentStyles w:defLockedState="0" w:defUIPriority="0" w:defSemiHidden="0" w:defUnhideWhenUsed="0" w:defQFormat="0" w:count="375">
     <w:lsdException w:name="Normal" w:qFormat="1"/>
     <w:lsdException w:name="heading 1" w:qFormat="1"/>
     <w:lsdException w:name="heading 2" w:semiHidden="1" w:unhideWhenUsed="1" w:qFormat="1"/>
@@ -12828,7 +13190,6 @@
     <w:lsdException w:name="HTML Sample" w:semiHidden="1" w:unhideWhenUsed="1"/>
     <w:lsdException w:name="HTML Typewriter" w:semiHidden="1" w:unhideWhenUsed="1"/>
     <w:lsdException w:name="HTML Variable" w:semiHidden="1" w:unhideWhenUsed="1"/>
-    <w:lsdException w:name="Normal Table" w:semiHidden="1" w:unhideWhenUsed="1"/>
     <w:lsdException w:name="annotation subject" w:semiHidden="1" w:unhideWhenUsed="1"/>
     <w:lsdException w:name="No List" w:semiHidden="1" w:unhideWhenUsed="1"/>
     <w:lsdException w:name="Outline List 1" w:semiHidden="1" w:unhideWhenUsed="1"/>
@@ -12872,10 +13233,8 @@
     <w:lsdException w:name="Table Elegant" w:semiHidden="1" w:unhideWhenUsed="1"/>
     <w:lsdException w:name="Table Professional" w:semiHidden="1" w:unhideWhenUsed="1"/>
     <w:lsdException w:name="Table Subtle 1" w:semiHidden="1" w:unhideWhenUsed="1"/>
-    <w:lsdException w:name="Table Subtle 2" w:semiHidden="1" w:unhideWhenUsed="1"/>
     <w:lsdException w:name="Table Web 1" w:semiHidden="1" w:unhideWhenUsed="1"/>
     <w:lsdException w:name="Table Web 2" w:semiHidden="1" w:unhideWhenUsed="1"/>
-    <w:lsdException w:name="Table Web 3" w:semiHidden="1" w:unhideWhenUsed="1"/>
     <w:lsdException w:name="Table Theme" w:semiHidden="1" w:unhideWhenUsed="1"/>
     <w:lsdException w:name="Placeholder Text" w:semiHidden="1" w:uiPriority="99"/>
     <w:lsdException w:name="No Spacing" w:uiPriority="1" w:qFormat="1"/>
@@ -13092,6 +13451,10 @@
     <w:lsdException w:name="List Table 5 Dark Accent 6" w:uiPriority="50"/>
     <w:lsdException w:name="List Table 6 Colorful Accent 6" w:uiPriority="51"/>
     <w:lsdException w:name="List Table 7 Colorful Accent 6" w:uiPriority="52"/>
+    <w:lsdException w:name="Mention" w:semiHidden="1" w:uiPriority="99" w:unhideWhenUsed="1"/>
+    <w:lsdException w:name="Smart Hyperlink" w:semiHidden="1" w:uiPriority="99" w:unhideWhenUsed="1"/>
+    <w:lsdException w:name="Hashtag" w:semiHidden="1" w:uiPriority="99" w:unhideWhenUsed="1"/>
+    <w:lsdException w:name="Unresolved Mention" w:semiHidden="1" w:uiPriority="99" w:unhideWhenUsed="1"/>
   </w:latentStyles>
   <w:style w:type="paragraph" w:default="1" w:styleId="Normal">
     <w:name w:val="Normal"/>
@@ -13463,8 +13826,8 @@
       <w:color w:val="808080"/>
     </w:rPr>
   </w:style>
-  <w:style w:type="character" w:customStyle="1" w:styleId="UnresolvedMention">
-    <w:name w:val="Unresolved Mention"/>
+  <w:style w:type="character" w:customStyle="1" w:styleId="UnresolvedMention1">
+    <w:name w:val="Unresolved Mention1"/>
     <w:basedOn w:val="DefaultParagraphFont"/>
     <w:uiPriority w:val="99"/>
     <w:semiHidden/>
@@ -13768,7 +14131,7 @@
 </file>
 
 <file path=customXml/itemProps1.xml><?xml version="1.0" encoding="utf-8"?>
-<ds:datastoreItem xmlns:ds="http://schemas.openxmlformats.org/officeDocument/2006/customXml" ds:itemID="{9625B94C-CE37-47EA-BD26-2ED2C74FF810}">
+<ds:datastoreItem xmlns:ds="http://schemas.openxmlformats.org/officeDocument/2006/customXml" ds:itemID="{5C5F83A4-3766-4D8C-B506-A311DE022443}">
   <ds:schemaRefs>
     <ds:schemaRef ds:uri="http://schemas.openxmlformats.org/officeDocument/2006/bibliography"/>
   </ds:schemaRefs>

</xml_diff>